<commit_message>
added observer pattern in doc commit
</commit_message>
<xml_diff>
--- a/Docuemntation/Build 3 Architecture Design.docx
+++ b/Docuemntation/Build 3 Architecture Design.docx
@@ -54,8 +54,6 @@
         </w:rPr>
         <w:t xml:space="preserve">3 </w:t>
       </w:r>
-      <w:bookmarkStart w:id="0" w:name="_GoBack"/>
-      <w:bookmarkEnd w:id="0"/>
       <w:r>
         <w:rPr>
           <w:rFonts w:ascii="Times" w:hAnsi="Times"/>
@@ -393,7 +391,7 @@
         <mc:AlternateContent>
           <mc:Choice Requires="wps">
             <w:drawing>
-              <wp:anchor distT="0" distB="0" distL="114300" distR="114300" simplePos="0" relativeHeight="251683840" behindDoc="0" locked="0" layoutInCell="1" allowOverlap="1" wp14:anchorId="7CD1D7D2" wp14:editId="19518449">
+              <wp:anchor distT="0" distB="0" distL="114300" distR="114300" simplePos="0" relativeHeight="251683840" behindDoc="0" locked="0" layoutInCell="1" allowOverlap="1" wp14:anchorId="0FB6FB25" wp14:editId="79CD72DC">
                 <wp:simplePos x="0" y="0"/>
                 <wp:positionH relativeFrom="column">
                   <wp:posOffset>934623</wp:posOffset>
@@ -455,7 +453,7 @@
                 <v:path arrowok="t" fillok="f" o:connecttype="none"/>
                 <o:lock v:ext="edit" shapetype="t"/>
               </v:shapetype>
-              <v:shape id="Connecteur droit avec flèche 27" o:spid="_x0000_s1026" type="#_x0000_t32" style="position:absolute;margin-left:73.6pt;margin-top:209.2pt;width:.1pt;height:46.15pt;z-index:251683840;visibility:visible;mso-wrap-style:square;mso-width-percent:0;mso-height-percent:0;mso-wrap-distance-left:9pt;mso-wrap-distance-top:0;mso-wrap-distance-right:9pt;mso-wrap-distance-bottom:0;mso-position-horizontal:absolute;mso-position-horizontal-relative:text;mso-position-vertical:absolute;mso-position-vertical-relative:text;mso-width-percent:0;mso-height-percent:0;mso-width-relative:margin;mso-height-relative:margin" o:gfxdata="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" strokecolor="#4472c4 [3204]" strokeweight=".5pt">
+              <v:shape id="Connecteur droit avec flèche 27" o:spid="_x0000_s1026" type="#_x0000_t32" style="position:absolute;margin-left:73.6pt;margin-top:209.2pt;width:.1pt;height:46.15pt;z-index:251683840;visibility:visible;mso-wrap-style:square;mso-width-percent:0;mso-height-percent:0;mso-wrap-distance-left:9pt;mso-wrap-distance-top:0;mso-wrap-distance-right:9pt;mso-wrap-distance-bottom:0;mso-position-horizontal:absolute;mso-position-horizontal-relative:text;mso-position-vertical:absolute;mso-position-vertical-relative:text;mso-width-percent:0;mso-height-percent:0;mso-width-relative:margin;mso-height-relative:margin" o:gfxdata="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" strokecolor="#4472c4 [3204]" strokeweight=".5pt">
                 <v:stroke endarrow="block" joinstyle="miter"/>
               </v:shape>
             </w:pict>
@@ -471,7 +469,7 @@
         <mc:AlternateContent>
           <mc:Choice Requires="wps">
             <w:drawing>
-              <wp:anchor distT="0" distB="0" distL="114300" distR="114300" simplePos="0" relativeHeight="251677696" behindDoc="0" locked="0" layoutInCell="1" allowOverlap="1" wp14:anchorId="07A69B95" wp14:editId="1DAB5A5A">
+              <wp:anchor distT="0" distB="0" distL="114300" distR="114300" simplePos="0" relativeHeight="251677696" behindDoc="0" locked="0" layoutInCell="1" allowOverlap="1" wp14:anchorId="59BC5982" wp14:editId="29C2A62C">
                 <wp:simplePos x="0" y="0"/>
                 <wp:positionH relativeFrom="column">
                   <wp:posOffset>4491892</wp:posOffset>
@@ -517,25 +515,7 @@
                               <w:rPr>
                                 <w:lang w:val="en-US"/>
                               </w:rPr>
-                              <w:t>Trigger</w:t>
-                            </w:r>
-                            <w:r>
-                              <w:rPr>
-                                <w:lang w:val="en-US"/>
-                              </w:rPr>
-                              <w:t>s</w:t>
-                            </w:r>
-                            <w:r>
-                              <w:rPr>
-                                <w:lang w:val="en-US"/>
-                              </w:rPr>
-                              <w:t xml:space="preserve"> </w:t>
-                            </w:r>
-                            <w:r>
-                              <w:rPr>
-                                <w:lang w:val="en-US"/>
-                              </w:rPr>
-                              <w:t>model’s method</w:t>
+                              <w:t>Triggers model’s method</w:t>
                             </w:r>
                           </w:p>
                           <w:p>
@@ -567,11 +547,11 @@
           </mc:Choice>
           <mc:Fallback>
             <w:pict>
-              <v:shapetype w14:anchorId="07A69B95" id="_x0000_t202" coordsize="21600,21600" o:spt="202" path="m,l,21600r21600,l21600,xe">
+              <v:shapetype w14:anchorId="59BC5982" id="_x0000_t202" coordsize="21600,21600" o:spt="202" path="m,l,21600r21600,l21600,xe">
                 <v:stroke joinstyle="miter"/>
                 <v:path gradientshapeok="t" o:connecttype="rect"/>
               </v:shapetype>
-              <v:shape id="Zone de texte 24" o:spid="_x0000_s1026" type="#_x0000_t202" style="position:absolute;margin-left:353.7pt;margin-top:37.55pt;width:137.85pt;height:23.35pt;z-index:251677696;visibility:visible;mso-wrap-style:square;mso-width-percent:0;mso-height-percent:0;mso-wrap-distance-left:9pt;mso-wrap-distance-top:0;mso-wrap-distance-right:9pt;mso-wrap-distance-bottom:0;mso-position-horizontal:absolute;mso-position-horizontal-relative:text;mso-position-vertical:absolute;mso-position-vertical-relative:text;mso-width-percent:0;mso-height-percent:0;mso-width-relative:margin;mso-height-relative:margin;v-text-anchor:top" o:gfxdata="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" fillcolor="white [3201]" strokeweight=".5pt">
+              <v:shape id="Zone de texte 24" o:spid="_x0000_s1026" type="#_x0000_t202" style="position:absolute;margin-left:353.7pt;margin-top:37.55pt;width:137.85pt;height:23.35pt;z-index:251677696;visibility:visible;mso-wrap-style:square;mso-width-percent:0;mso-height-percent:0;mso-wrap-distance-left:9pt;mso-wrap-distance-top:0;mso-wrap-distance-right:9pt;mso-wrap-distance-bottom:0;mso-position-horizontal:absolute;mso-position-horizontal-relative:text;mso-position-vertical:absolute;mso-position-vertical-relative:text;mso-width-percent:0;mso-height-percent:0;mso-width-relative:margin;mso-height-relative:margin;v-text-anchor:top" o:gfxdata="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" fillcolor="white [3201]" strokeweight=".5pt">
                 <v:textbox>
                   <w:txbxContent>
                     <w:p>
@@ -584,25 +564,7 @@
                         <w:rPr>
                           <w:lang w:val="en-US"/>
                         </w:rPr>
-                        <w:t>Trigger</w:t>
-                      </w:r>
-                      <w:r>
-                        <w:rPr>
-                          <w:lang w:val="en-US"/>
-                        </w:rPr>
-                        <w:t>s</w:t>
-                      </w:r>
-                      <w:r>
-                        <w:rPr>
-                          <w:lang w:val="en-US"/>
-                        </w:rPr>
-                        <w:t xml:space="preserve"> </w:t>
-                      </w:r>
-                      <w:r>
-                        <w:rPr>
-                          <w:lang w:val="en-US"/>
-                        </w:rPr>
-                        <w:t>model’s method</w:t>
+                        <w:t>Triggers model’s method</w:t>
                       </w:r>
                     </w:p>
                     <w:p>
@@ -628,7 +590,7 @@
         <mc:AlternateContent>
           <mc:Choice Requires="wps">
             <w:drawing>
-              <wp:anchor distT="0" distB="0" distL="114300" distR="114300" simplePos="0" relativeHeight="251681792" behindDoc="0" locked="0" layoutInCell="1" allowOverlap="1" wp14:anchorId="4A3FC278" wp14:editId="0B146025">
+              <wp:anchor distT="0" distB="0" distL="114300" distR="114300" simplePos="0" relativeHeight="251681792" behindDoc="0" locked="0" layoutInCell="1" allowOverlap="1" wp14:anchorId="2B6DA693" wp14:editId="289C1EE9">
                 <wp:simplePos x="0" y="0"/>
                 <wp:positionH relativeFrom="column">
                   <wp:posOffset>415583</wp:posOffset>
@@ -674,19 +636,7 @@
                               <w:rPr>
                                 <w:lang w:val="en-US"/>
                               </w:rPr>
-                              <w:t>Update</w:t>
-                            </w:r>
-                            <w:r>
-                              <w:rPr>
-                                <w:lang w:val="en-US"/>
-                              </w:rPr>
-                              <w:t>s</w:t>
-                            </w:r>
-                            <w:r>
-                              <w:rPr>
-                                <w:lang w:val="en-US"/>
-                              </w:rPr>
-                              <w:t xml:space="preserve"> View</w:t>
+                              <w:t>Updates View</w:t>
                             </w:r>
                           </w:p>
                           <w:p>
@@ -718,7 +668,7 @@
           </mc:Choice>
           <mc:Fallback>
             <w:pict>
-              <v:shape w14:anchorId="4A3FC278" id="Zone de texte 26" o:spid="_x0000_s1027" type="#_x0000_t202" style="position:absolute;margin-left:32.7pt;margin-top:186.1pt;width:83.05pt;height:23.35pt;z-index:251681792;visibility:visible;mso-wrap-style:square;mso-width-percent:0;mso-height-percent:0;mso-wrap-distance-left:9pt;mso-wrap-distance-top:0;mso-wrap-distance-right:9pt;mso-wrap-distance-bottom:0;mso-position-horizontal:absolute;mso-position-horizontal-relative:text;mso-position-vertical:absolute;mso-position-vertical-relative:text;mso-width-percent:0;mso-height-percent:0;mso-width-relative:margin;mso-height-relative:margin;v-text-anchor:top" o:gfxdata="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" fillcolor="white [3201]" strokeweight=".5pt">
+              <v:shape w14:anchorId="2B6DA693" id="Zone de texte 26" o:spid="_x0000_s1027" type="#_x0000_t202" style="position:absolute;margin-left:32.7pt;margin-top:186.1pt;width:83.05pt;height:23.35pt;z-index:251681792;visibility:visible;mso-wrap-style:square;mso-width-percent:0;mso-height-percent:0;mso-wrap-distance-left:9pt;mso-wrap-distance-top:0;mso-wrap-distance-right:9pt;mso-wrap-distance-bottom:0;mso-position-horizontal:absolute;mso-position-horizontal-relative:text;mso-position-vertical:absolute;mso-position-vertical-relative:text;mso-width-percent:0;mso-height-percent:0;mso-width-relative:margin;mso-height-relative:margin;v-text-anchor:top" o:gfxdata="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" fillcolor="white [3201]" strokeweight=".5pt">
                 <v:textbox>
                   <w:txbxContent>
                     <w:p>
@@ -731,19 +681,7 @@
                         <w:rPr>
                           <w:lang w:val="en-US"/>
                         </w:rPr>
-                        <w:t>Update</w:t>
-                      </w:r>
-                      <w:r>
-                        <w:rPr>
-                          <w:lang w:val="en-US"/>
-                        </w:rPr>
-                        <w:t>s</w:t>
-                      </w:r>
-                      <w:r>
-                        <w:rPr>
-                          <w:lang w:val="en-US"/>
-                        </w:rPr>
-                        <w:t xml:space="preserve"> View</w:t>
+                        <w:t>Updates View</w:t>
                       </w:r>
                     </w:p>
                     <w:p>
@@ -769,7 +707,7 @@
         <mc:AlternateContent>
           <mc:Choice Requires="wps">
             <w:drawing>
-              <wp:anchor distT="0" distB="0" distL="114300" distR="114300" simplePos="0" relativeHeight="251679744" behindDoc="0" locked="0" layoutInCell="1" allowOverlap="1" wp14:anchorId="53CBBB9C" wp14:editId="49E9362C">
+              <wp:anchor distT="0" distB="0" distL="114300" distR="114300" simplePos="0" relativeHeight="251679744" behindDoc="0" locked="0" layoutInCell="1" allowOverlap="1" wp14:anchorId="085A8B64" wp14:editId="14A23E64">
                 <wp:simplePos x="0" y="0"/>
                 <wp:positionH relativeFrom="column">
                   <wp:posOffset>939427</wp:posOffset>
@@ -824,7 +762,7 @@
           </mc:Choice>
           <mc:Fallback>
             <w:pict>
-              <v:shape w14:anchorId="12B18189" id="Connecteur droit avec flèche 25" o:spid="_x0000_s1026" type="#_x0000_t32" style="position:absolute;margin-left:73.95pt;margin-top:134.5pt;width:.4pt;height:56.55pt;flip:x;z-index:251679744;visibility:visible;mso-wrap-style:square;mso-width-percent:0;mso-height-percent:0;mso-wrap-distance-left:9pt;mso-wrap-distance-top:0;mso-wrap-distance-right:9pt;mso-wrap-distance-bottom:0;mso-position-horizontal:absolute;mso-position-horizontal-relative:text;mso-position-vertical:absolute;mso-position-vertical-relative:text;mso-width-percent:0;mso-height-percent:0;mso-width-relative:margin;mso-height-relative:margin" o:gfxdata="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" strokecolor="#4472c4 [3204]" strokeweight=".5pt">
+              <v:shape w14:anchorId="12B18189" id="Connecteur droit avec flèche 25" o:spid="_x0000_s1026" type="#_x0000_t32" style="position:absolute;margin-left:73.95pt;margin-top:134.5pt;width:.4pt;height:56.55pt;flip:x;z-index:251679744;visibility:visible;mso-wrap-style:square;mso-width-percent:0;mso-height-percent:0;mso-wrap-distance-left:9pt;mso-wrap-distance-top:0;mso-wrap-distance-right:9pt;mso-wrap-distance-bottom:0;mso-position-horizontal:absolute;mso-position-horizontal-relative:text;mso-position-vertical:absolute;mso-position-vertical-relative:text;mso-width-percent:0;mso-height-percent:0;mso-width-relative:margin;mso-height-relative:margin" o:gfxdata="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" strokecolor="#4472c4 [3204]" strokeweight=".5pt">
                 <v:stroke joinstyle="miter"/>
               </v:shape>
             </w:pict>
@@ -840,7 +778,7 @@
         <mc:AlternateContent>
           <mc:Choice Requires="wps">
             <w:drawing>
-              <wp:anchor distT="0" distB="0" distL="114300" distR="114300" simplePos="0" relativeHeight="251675648" behindDoc="0" locked="0" layoutInCell="1" allowOverlap="1" wp14:anchorId="79B5812B" wp14:editId="432935CC">
+              <wp:anchor distT="0" distB="0" distL="114300" distR="114300" simplePos="0" relativeHeight="251675648" behindDoc="0" locked="0" layoutInCell="1" allowOverlap="1" wp14:anchorId="2F404B9C" wp14:editId="50A16BE0">
                 <wp:simplePos x="0" y="0"/>
                 <wp:positionH relativeFrom="column">
                   <wp:posOffset>5021678</wp:posOffset>
@@ -895,7 +833,7 @@
           </mc:Choice>
           <mc:Fallback>
             <w:pict>
-              <v:shape w14:anchorId="46784CCA" id="Connecteur droit avec flèche 23" o:spid="_x0000_s1026" type="#_x0000_t32" style="position:absolute;margin-left:395.4pt;margin-top:61.5pt;width:.15pt;height:68.9pt;z-index:251675648;visibility:visible;mso-wrap-style:square;mso-width-percent:0;mso-height-percent:0;mso-wrap-distance-left:9pt;mso-wrap-distance-top:0;mso-wrap-distance-right:9pt;mso-wrap-distance-bottom:0;mso-position-horizontal:absolute;mso-position-horizontal-relative:text;mso-position-vertical:absolute;mso-position-vertical-relative:text;mso-width-percent:0;mso-height-percent:0;mso-width-relative:margin;mso-height-relative:margin" o:gfxdata="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" strokecolor="#4472c4 [3204]" strokeweight=".5pt">
+              <v:shape w14:anchorId="46784CCA" id="Connecteur droit avec flèche 23" o:spid="_x0000_s1026" type="#_x0000_t32" style="position:absolute;margin-left:395.4pt;margin-top:61.5pt;width:.15pt;height:68.9pt;z-index:251675648;visibility:visible;mso-wrap-style:square;mso-width-percent:0;mso-height-percent:0;mso-wrap-distance-left:9pt;mso-wrap-distance-top:0;mso-wrap-distance-right:9pt;mso-wrap-distance-bottom:0;mso-position-horizontal:absolute;mso-position-horizontal-relative:text;mso-position-vertical:absolute;mso-position-vertical-relative:text;mso-width-percent:0;mso-height-percent:0;mso-width-relative:margin;mso-height-relative:margin" o:gfxdata="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" strokecolor="#4472c4 [3204]" strokeweight=".5pt">
                 <v:stroke joinstyle="miter"/>
               </v:shape>
             </w:pict>
@@ -911,7 +849,7 @@
         <mc:AlternateContent>
           <mc:Choice Requires="wps">
             <w:drawing>
-              <wp:anchor distT="0" distB="0" distL="114300" distR="114300" simplePos="0" relativeHeight="251673600" behindDoc="0" locked="0" layoutInCell="1" allowOverlap="1">
+              <wp:anchor distT="0" distB="0" distL="114300" distR="114300" simplePos="0" relativeHeight="251673600" behindDoc="0" locked="0" layoutInCell="1" allowOverlap="1" wp14:anchorId="5BB43FCC" wp14:editId="2D0063A1">
                 <wp:simplePos x="0" y="0"/>
                 <wp:positionH relativeFrom="column">
                   <wp:posOffset>1887513</wp:posOffset>
@@ -969,7 +907,7 @@
           </mc:Choice>
           <mc:Fallback>
             <w:pict>
-              <v:shape w14:anchorId="418A319E" id="Connecteur droit avec flèche 22" o:spid="_x0000_s1026" type="#_x0000_t32" style="position:absolute;margin-left:148.6pt;margin-top:45.7pt;width:204.65pt;height:.2pt;flip:x;z-index:251673600;visibility:visible;mso-wrap-style:square;mso-width-percent:0;mso-height-percent:0;mso-wrap-distance-left:9pt;mso-wrap-distance-top:0;mso-wrap-distance-right:9pt;mso-wrap-distance-bottom:0;mso-position-horizontal:absolute;mso-position-horizontal-relative:text;mso-position-vertical:absolute;mso-position-vertical-relative:text;mso-width-percent:0;mso-height-percent:0;mso-width-relative:margin;mso-height-relative:margin" o:gfxdata="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" strokecolor="#4472c4 [3204]" strokeweight=".5pt">
+              <v:shape w14:anchorId="418A319E" id="Connecteur droit avec flèche 22" o:spid="_x0000_s1026" type="#_x0000_t32" style="position:absolute;margin-left:148.6pt;margin-top:45.7pt;width:204.65pt;height:.2pt;flip:x;z-index:251673600;visibility:visible;mso-wrap-style:square;mso-width-percent:0;mso-height-percent:0;mso-wrap-distance-left:9pt;mso-wrap-distance-top:0;mso-wrap-distance-right:9pt;mso-wrap-distance-bottom:0;mso-position-horizontal:absolute;mso-position-horizontal-relative:text;mso-position-vertical:absolute;mso-position-vertical-relative:text;mso-width-percent:0;mso-height-percent:0;mso-width-relative:margin;mso-height-relative:margin" o:gfxdata="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" strokecolor="#4472c4 [3204]" strokeweight=".5pt">
                 <v:stroke endarrow="block" joinstyle="miter"/>
               </v:shape>
             </w:pict>
@@ -985,7 +923,7 @@
         <mc:AlternateContent>
           <mc:Choice Requires="wps">
             <w:drawing>
-              <wp:anchor distT="0" distB="0" distL="114300" distR="114300" simplePos="0" relativeHeight="251672576" behindDoc="0" locked="0" layoutInCell="1" allowOverlap="1" wp14:anchorId="290B9C1F" wp14:editId="3D712B53">
+              <wp:anchor distT="0" distB="0" distL="114300" distR="114300" simplePos="0" relativeHeight="251672576" behindDoc="0" locked="0" layoutInCell="1" allowOverlap="1" wp14:anchorId="02FAEE42" wp14:editId="6F931A7D">
                 <wp:simplePos x="0" y="0"/>
                 <wp:positionH relativeFrom="column">
                   <wp:posOffset>4015105</wp:posOffset>
@@ -1040,7 +978,7 @@
           </mc:Choice>
           <mc:Fallback>
             <w:pict>
-              <v:shape w14:anchorId="308FED83" id="Connecteur droit avec flèche 21" o:spid="_x0000_s1026" type="#_x0000_t32" style="position:absolute;margin-left:316.15pt;margin-top:313.5pt;width:68.9pt;height:.2pt;z-index:251672576;visibility:visible;mso-wrap-style:square;mso-width-percent:0;mso-height-percent:0;mso-wrap-distance-left:9pt;mso-wrap-distance-top:0;mso-wrap-distance-right:9pt;mso-wrap-distance-bottom:0;mso-position-horizontal:absolute;mso-position-horizontal-relative:text;mso-position-vertical:absolute;mso-position-vertical-relative:text;mso-width-percent:0;mso-height-percent:0;mso-width-relative:margin;mso-height-relative:margin" o:gfxdata="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" strokecolor="#4472c4 [3204]" strokeweight=".5pt">
+              <v:shape w14:anchorId="308FED83" id="Connecteur droit avec flèche 21" o:spid="_x0000_s1026" type="#_x0000_t32" style="position:absolute;margin-left:316.15pt;margin-top:313.5pt;width:68.9pt;height:.2pt;z-index:251672576;visibility:visible;mso-wrap-style:square;mso-width-percent:0;mso-height-percent:0;mso-wrap-distance-left:9pt;mso-wrap-distance-top:0;mso-wrap-distance-right:9pt;mso-wrap-distance-bottom:0;mso-position-horizontal:absolute;mso-position-horizontal-relative:text;mso-position-vertical:absolute;mso-position-vertical-relative:text;mso-width-percent:0;mso-height-percent:0;mso-width-relative:margin;mso-height-relative:margin" o:gfxdata="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" strokecolor="#4472c4 [3204]" strokeweight=".5pt">
                 <v:stroke joinstyle="miter"/>
               </v:shape>
             </w:pict>
@@ -1056,7 +994,7 @@
         <mc:AlternateContent>
           <mc:Choice Requires="wps">
             <w:drawing>
-              <wp:anchor distT="0" distB="0" distL="114300" distR="114300" simplePos="0" relativeHeight="251669504" behindDoc="0" locked="0" layoutInCell="1" allowOverlap="1">
+              <wp:anchor distT="0" distB="0" distL="114300" distR="114300" simplePos="0" relativeHeight="251669504" behindDoc="0" locked="0" layoutInCell="1" allowOverlap="1" wp14:anchorId="796C164F" wp14:editId="42A0D101">
                 <wp:simplePos x="0" y="0"/>
                 <wp:positionH relativeFrom="column">
                   <wp:posOffset>1735601</wp:posOffset>
@@ -1111,7 +1049,7 @@
           </mc:Choice>
           <mc:Fallback>
             <w:pict>
-              <v:shape w14:anchorId="7D8E8D4A" id="Connecteur droit avec flèche 19" o:spid="_x0000_s1026" type="#_x0000_t32" style="position:absolute;margin-left:136.65pt;margin-top:311.35pt;width:97.05pt;height:0;flip:y;z-index:251669504;visibility:visible;mso-wrap-style:square;mso-width-percent:0;mso-height-percent:0;mso-wrap-distance-left:9pt;mso-wrap-distance-top:0;mso-wrap-distance-right:9pt;mso-wrap-distance-bottom:0;mso-position-horizontal:absolute;mso-position-horizontal-relative:text;mso-position-vertical:absolute;mso-position-vertical-relative:text;mso-width-percent:0;mso-height-percent:0;mso-width-relative:margin;mso-height-relative:margin" o:gfxdata="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" strokecolor="#4472c4 [3204]" strokeweight=".5pt">
+              <v:shape w14:anchorId="7D8E8D4A" id="Connecteur droit avec flèche 19" o:spid="_x0000_s1026" type="#_x0000_t32" style="position:absolute;margin-left:136.65pt;margin-top:311.35pt;width:97.05pt;height:0;flip:y;z-index:251669504;visibility:visible;mso-wrap-style:square;mso-width-percent:0;mso-height-percent:0;mso-wrap-distance-left:9pt;mso-wrap-distance-top:0;mso-wrap-distance-right:9pt;mso-wrap-distance-bottom:0;mso-position-horizontal:absolute;mso-position-horizontal-relative:text;mso-position-vertical:absolute;mso-position-vertical-relative:text;mso-width-percent:0;mso-height-percent:0;mso-width-relative:margin;mso-height-relative:margin" o:gfxdata="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" strokecolor="#4472c4 [3204]" strokeweight=".5pt">
                 <v:stroke joinstyle="miter"/>
               </v:shape>
             </w:pict>
@@ -1127,7 +1065,7 @@
         <mc:AlternateContent>
           <mc:Choice Requires="wps">
             <w:drawing>
-              <wp:anchor distT="0" distB="0" distL="114300" distR="114300" simplePos="0" relativeHeight="251668480" behindDoc="0" locked="0" layoutInCell="1" allowOverlap="1">
+              <wp:anchor distT="0" distB="0" distL="114300" distR="114300" simplePos="0" relativeHeight="251668480" behindDoc="0" locked="0" layoutInCell="1" allowOverlap="1" wp14:anchorId="2E7EFA64" wp14:editId="58589ECD">
                 <wp:simplePos x="0" y="0"/>
                 <wp:positionH relativeFrom="column">
                   <wp:posOffset>2943860</wp:posOffset>
@@ -1198,7 +1136,7 @@
           </mc:Choice>
           <mc:Fallback>
             <w:pict>
-              <v:shape id="Zone de texte 14" o:spid="_x0000_s1028" type="#_x0000_t202" style="position:absolute;margin-left:231.8pt;margin-top:302.1pt;width:83.05pt;height:23.35pt;z-index:251668480;visibility:visible;mso-wrap-style:square;mso-width-percent:0;mso-height-percent:0;mso-wrap-distance-left:9pt;mso-wrap-distance-top:0;mso-wrap-distance-right:9pt;mso-wrap-distance-bottom:0;mso-position-horizontal:absolute;mso-position-horizontal-relative:text;mso-position-vertical:absolute;mso-position-vertical-relative:text;mso-width-percent:0;mso-height-percent:0;mso-width-relative:margin;mso-height-relative:margin;v-text-anchor:top" o:gfxdata="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" fillcolor="white [3201]" strokeweight=".5pt">
+              <v:shape w14:anchorId="2E7EFA64" id="Zone de texte 14" o:spid="_x0000_s1028" type="#_x0000_t202" style="position:absolute;margin-left:231.8pt;margin-top:302.1pt;width:83.05pt;height:23.35pt;z-index:251668480;visibility:visible;mso-wrap-style:square;mso-width-percent:0;mso-height-percent:0;mso-wrap-distance-left:9pt;mso-wrap-distance-top:0;mso-wrap-distance-right:9pt;mso-wrap-distance-bottom:0;mso-position-horizontal:absolute;mso-position-horizontal-relative:text;mso-position-vertical:absolute;mso-position-vertical-relative:text;mso-width-percent:0;mso-height-percent:0;mso-width-relative:margin;mso-height-relative:margin;v-text-anchor:top" o:gfxdata="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" fillcolor="white [3201]" strokeweight=".5pt">
                 <v:textbox>
                   <w:txbxContent>
                     <w:p>
@@ -1230,7 +1168,7 @@
         <mc:AlternateContent>
           <mc:Choice Requires="wps">
             <w:drawing>
-              <wp:anchor distT="0" distB="0" distL="114300" distR="114300" simplePos="0" relativeHeight="251670528" behindDoc="0" locked="0" layoutInCell="1" allowOverlap="1">
+              <wp:anchor distT="0" distB="0" distL="114300" distR="114300" simplePos="0" relativeHeight="251670528" behindDoc="0" locked="0" layoutInCell="1" allowOverlap="1" wp14:anchorId="5AD0FB75" wp14:editId="1E4BA14E">
                 <wp:simplePos x="0" y="0"/>
                 <wp:positionH relativeFrom="column">
                   <wp:posOffset>4912434</wp:posOffset>
@@ -1288,7 +1226,7 @@
           </mc:Choice>
           <mc:Fallback>
             <w:pict>
-              <v:shape w14:anchorId="6C476B71" id="Connecteur droit avec flèche 20" o:spid="_x0000_s1026" type="#_x0000_t32" style="position:absolute;margin-left:386.8pt;margin-top:244.25pt;width:.1pt;height:67.85pt;flip:x y;z-index:251670528;visibility:visible;mso-wrap-style:square;mso-width-percent:0;mso-height-percent:0;mso-wrap-distance-left:9pt;mso-wrap-distance-top:0;mso-wrap-distance-right:9pt;mso-wrap-distance-bottom:0;mso-position-horizontal:absolute;mso-position-horizontal-relative:text;mso-position-vertical:absolute;mso-position-vertical-relative:text;mso-width-percent:0;mso-height-percent:0;mso-width-relative:margin;mso-height-relative:margin" o:gfxdata="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" strokecolor="#4472c4 [3204]" strokeweight=".5pt">
+              <v:shape w14:anchorId="6C476B71" id="Connecteur droit avec flèche 20" o:spid="_x0000_s1026" type="#_x0000_t32" style="position:absolute;margin-left:386.8pt;margin-top:244.25pt;width:.1pt;height:67.85pt;flip:x y;z-index:251670528;visibility:visible;mso-wrap-style:square;mso-width-percent:0;mso-height-percent:0;mso-wrap-distance-left:9pt;mso-wrap-distance-top:0;mso-wrap-distance-right:9pt;mso-wrap-distance-bottom:0;mso-position-horizontal:absolute;mso-position-horizontal-relative:text;mso-position-vertical:absolute;mso-position-vertical-relative:text;mso-width-percent:0;mso-height-percent:0;mso-width-relative:margin;mso-height-relative:margin" o:gfxdata="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" strokecolor="#4472c4 [3204]" strokeweight=".5pt">
                 <v:stroke endarrow="block" joinstyle="miter"/>
               </v:shape>
             </w:pict>
@@ -1304,7 +1242,7 @@
         <mc:AlternateContent>
           <mc:Choice Requires="wps">
             <w:drawing>
-              <wp:anchor distT="0" distB="0" distL="114300" distR="114300" simplePos="0" relativeHeight="251664384" behindDoc="0" locked="0" layoutInCell="1" allowOverlap="1">
+              <wp:anchor distT="0" distB="0" distL="114300" distR="114300" simplePos="0" relativeHeight="251664384" behindDoc="0" locked="0" layoutInCell="1" allowOverlap="1" wp14:anchorId="5677F318" wp14:editId="52B5BDAE">
                 <wp:simplePos x="0" y="0"/>
                 <wp:positionH relativeFrom="column">
                   <wp:posOffset>2491984</wp:posOffset>
@@ -1378,7 +1316,7 @@
           </mc:Choice>
           <mc:Fallback>
             <w:pict>
-              <v:oval id="Ellipse 4" o:spid="_x0000_s1029" style="position:absolute;margin-left:196.2pt;margin-top:146.45pt;width:1in;height:1in;z-index:251664384;visibility:visible;mso-wrap-style:square;mso-wrap-distance-left:9pt;mso-wrap-distance-top:0;mso-wrap-distance-right:9pt;mso-wrap-distance-bottom:0;mso-position-horizontal:absolute;mso-position-horizontal-relative:text;mso-position-vertical:absolute;mso-position-vertical-relative:text;v-text-anchor:middle" o:gfxdata="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" fillcolor="#4472c4 [3204]" strokecolor="#1f3763 [1604]" strokeweight="1pt">
+              <v:oval w14:anchorId="5677F318" id="Ellipse 4" o:spid="_x0000_s1029" style="position:absolute;margin-left:196.2pt;margin-top:146.45pt;width:1in;height:1in;z-index:251664384;visibility:visible;mso-wrap-style:square;mso-wrap-distance-left:9pt;mso-wrap-distance-top:0;mso-wrap-distance-right:9pt;mso-wrap-distance-bottom:0;mso-position-horizontal:absolute;mso-position-horizontal-relative:text;mso-position-vertical:absolute;mso-position-vertical-relative:text;v-text-anchor:middle" o:gfxdata="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" fillcolor="#4472c4 [3204]" strokecolor="#1f3763 [1604]" strokeweight="1pt">
                 <v:stroke joinstyle="miter"/>
                 <v:textbox>
                   <w:txbxContent>
@@ -1412,7 +1350,7 @@
         <mc:AlternateContent>
           <mc:Choice Requires="wps">
             <w:drawing>
-              <wp:anchor distT="0" distB="0" distL="114300" distR="114300" simplePos="0" relativeHeight="251665408" behindDoc="0" locked="0" layoutInCell="1" allowOverlap="1">
+              <wp:anchor distT="0" distB="0" distL="114300" distR="114300" simplePos="0" relativeHeight="251665408" behindDoc="0" locked="0" layoutInCell="1" allowOverlap="1" wp14:anchorId="213A8D83" wp14:editId="5E539123">
                 <wp:simplePos x="0" y="0"/>
                 <wp:positionH relativeFrom="column">
                   <wp:posOffset>1742830</wp:posOffset>
@@ -1470,7 +1408,7 @@
           </mc:Choice>
           <mc:Fallback>
             <w:pict>
-              <v:shape w14:anchorId="10C74BCE" id="Connecteur droit avec flèche 5" o:spid="_x0000_s1026" type="#_x0000_t32" style="position:absolute;margin-left:137.25pt;margin-top:201.2pt;width:71.25pt;height:74.45pt;flip:x;z-index:251665408;visibility:visible;mso-wrap-style:square;mso-width-percent:0;mso-height-percent:0;mso-wrap-distance-left:9pt;mso-wrap-distance-top:0;mso-wrap-distance-right:9pt;mso-wrap-distance-bottom:0;mso-position-horizontal:absolute;mso-position-horizontal-relative:text;mso-position-vertical:absolute;mso-position-vertical-relative:text;mso-width-percent:0;mso-height-percent:0;mso-width-relative:margin;mso-height-relative:margin" o:gfxdata="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" strokecolor="#4472c4 [3204]" strokeweight=".5pt">
+              <v:shape w14:anchorId="10C74BCE" id="Connecteur droit avec flèche 5" o:spid="_x0000_s1026" type="#_x0000_t32" style="position:absolute;margin-left:137.25pt;margin-top:201.2pt;width:71.25pt;height:74.45pt;flip:x;z-index:251665408;visibility:visible;mso-wrap-style:square;mso-width-percent:0;mso-height-percent:0;mso-wrap-distance-left:9pt;mso-wrap-distance-top:0;mso-wrap-distance-right:9pt;mso-wrap-distance-bottom:0;mso-position-horizontal:absolute;mso-position-horizontal-relative:text;mso-position-vertical:absolute;mso-position-vertical-relative:text;mso-width-percent:0;mso-height-percent:0;mso-width-relative:margin;mso-height-relative:margin" o:gfxdata="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" strokecolor="#4472c4 [3204]" strokeweight=".5pt">
                 <v:stroke endarrow="block" joinstyle="miter"/>
               </v:shape>
             </w:pict>
@@ -1486,7 +1424,7 @@
         <mc:AlternateContent>
           <mc:Choice Requires="wps">
             <w:drawing>
-              <wp:anchor distT="0" distB="0" distL="114300" distR="114300" simplePos="0" relativeHeight="251666432" behindDoc="0" locked="0" layoutInCell="1" allowOverlap="1">
+              <wp:anchor distT="0" distB="0" distL="114300" distR="114300" simplePos="0" relativeHeight="251666432" behindDoc="0" locked="0" layoutInCell="1" allowOverlap="1" wp14:anchorId="46F3CE8C" wp14:editId="12479ABE">
                 <wp:simplePos x="0" y="0"/>
                 <wp:positionH relativeFrom="column">
                   <wp:posOffset>1764200</wp:posOffset>
@@ -1532,13 +1470,7 @@
                               <w:rPr>
                                 <w:lang w:val="en-US"/>
                               </w:rPr>
-                              <w:t>Interact</w:t>
-                            </w:r>
-                            <w:r>
-                              <w:rPr>
-                                <w:lang w:val="en-US"/>
-                              </w:rPr>
-                              <w:t>s</w:t>
+                              <w:t>Interacts</w:t>
                             </w:r>
                           </w:p>
                           <w:p>
@@ -1570,7 +1502,7 @@
           </mc:Choice>
           <mc:Fallback>
             <w:pict>
-              <v:shape id="Zone de texte 6" o:spid="_x0000_s1030" type="#_x0000_t202" style="position:absolute;margin-left:138.9pt;margin-top:231.9pt;width:58.45pt;height:24pt;rotation:-2942358fd;z-index:251666432;visibility:visible;mso-wrap-style:square;mso-width-percent:0;mso-height-percent:0;mso-wrap-distance-left:9pt;mso-wrap-distance-top:0;mso-wrap-distance-right:9pt;mso-wrap-distance-bottom:0;mso-position-horizontal:absolute;mso-position-horizontal-relative:text;mso-position-vertical:absolute;mso-position-vertical-relative:text;mso-width-percent:0;mso-height-percent:0;mso-width-relative:margin;mso-height-relative:margin;v-text-anchor:top" o:gfxdata="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" fillcolor="white [3201]" strokeweight=".5pt">
+              <v:shape w14:anchorId="46F3CE8C" id="Zone de texte 6" o:spid="_x0000_s1030" type="#_x0000_t202" style="position:absolute;margin-left:138.9pt;margin-top:231.9pt;width:58.45pt;height:24pt;rotation:-2942358fd;z-index:251666432;visibility:visible;mso-wrap-style:square;mso-width-percent:0;mso-height-percent:0;mso-wrap-distance-left:9pt;mso-wrap-distance-top:0;mso-wrap-distance-right:9pt;mso-wrap-distance-bottom:0;mso-position-horizontal:absolute;mso-position-horizontal-relative:text;mso-position-vertical:absolute;mso-position-vertical-relative:text;mso-width-percent:0;mso-height-percent:0;mso-width-relative:margin;mso-height-relative:margin;v-text-anchor:top" o:gfxdata="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" fillcolor="white [3201]" strokeweight=".5pt">
                 <v:textbox>
                   <w:txbxContent>
                     <w:p>
@@ -1583,13 +1515,7 @@
                         <w:rPr>
                           <w:lang w:val="en-US"/>
                         </w:rPr>
-                        <w:t>Interact</w:t>
-                      </w:r>
-                      <w:r>
-                        <w:rPr>
-                          <w:lang w:val="en-US"/>
-                        </w:rPr>
-                        <w:t>s</w:t>
+                        <w:t>Interacts</w:t>
                       </w:r>
                     </w:p>
                     <w:p>
@@ -1615,7 +1541,7 @@
         <mc:AlternateContent>
           <mc:Choice Requires="wps">
             <w:drawing>
-              <wp:anchor distT="0" distB="0" distL="114300" distR="114300" simplePos="0" relativeHeight="251661312" behindDoc="0" locked="0" layoutInCell="1" allowOverlap="1" wp14:anchorId="382A0D47" wp14:editId="404C3057">
+              <wp:anchor distT="0" distB="0" distL="114300" distR="114300" simplePos="0" relativeHeight="251661312" behindDoc="0" locked="0" layoutInCell="1" allowOverlap="1" wp14:anchorId="6008223E" wp14:editId="33169FB5">
                 <wp:simplePos x="0" y="0"/>
                 <wp:positionH relativeFrom="column">
                   <wp:posOffset>3936365</wp:posOffset>
@@ -1835,7 +1761,7 @@
           </mc:Choice>
           <mc:Fallback>
             <w:pict>
-              <v:rect w14:anchorId="382A0D47" id="Rectangle 2" o:spid="_x0000_s1031" style="position:absolute;margin-left:309.95pt;margin-top:131.65pt;width:165.55pt;height:114.45pt;z-index:251661312;visibility:visible;mso-wrap-style:square;mso-width-percent:0;mso-height-percent:0;mso-wrap-distance-left:9pt;mso-wrap-distance-top:0;mso-wrap-distance-right:9pt;mso-wrap-distance-bottom:0;mso-position-horizontal:absolute;mso-position-horizontal-relative:text;mso-position-vertical:absolute;mso-position-vertical-relative:text;mso-width-percent:0;mso-height-percent:0;mso-width-relative:margin;mso-height-relative:margin;v-text-anchor:middle" o:gfxdata="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" fillcolor="white [3201]" strokecolor="#70ad47 [3209]" strokeweight="1pt">
+              <v:rect w14:anchorId="6008223E" id="Rectangle 2" o:spid="_x0000_s1031" style="position:absolute;margin-left:309.95pt;margin-top:131.65pt;width:165.55pt;height:114.45pt;z-index:251661312;visibility:visible;mso-wrap-style:square;mso-width-percent:0;mso-height-percent:0;mso-wrap-distance-left:9pt;mso-wrap-distance-top:0;mso-wrap-distance-right:9pt;mso-wrap-distance-bottom:0;mso-position-horizontal:absolute;mso-position-horizontal-relative:text;mso-position-vertical:absolute;mso-position-vertical-relative:text;mso-width-percent:0;mso-height-percent:0;mso-width-relative:margin;mso-height-relative:margin;v-text-anchor:middle" o:gfxdata="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" fillcolor="white [3201]" strokecolor="#70ad47 [3209]" strokeweight="1pt">
                 <v:textbox>
                   <w:txbxContent>
                     <w:p>
@@ -2010,7 +1936,7 @@
         <mc:AlternateContent>
           <mc:Choice Requires="wps">
             <w:drawing>
-              <wp:anchor distT="0" distB="0" distL="114300" distR="114300" simplePos="0" relativeHeight="251663360" behindDoc="0" locked="0" layoutInCell="1" allowOverlap="1" wp14:anchorId="382A0D47" wp14:editId="404C3057">
+              <wp:anchor distT="0" distB="0" distL="114300" distR="114300" simplePos="0" relativeHeight="251663360" behindDoc="0" locked="0" layoutInCell="1" allowOverlap="1" wp14:anchorId="05F9ADE9" wp14:editId="56917E3D">
                 <wp:simplePos x="0" y="0"/>
                 <wp:positionH relativeFrom="column">
                   <wp:posOffset>29308</wp:posOffset>
@@ -2230,7 +2156,7 @@
           </mc:Choice>
           <mc:Fallback>
             <w:pict>
-              <v:rect w14:anchorId="382A0D47" id="Rectangle 3" o:spid="_x0000_s1032" style="position:absolute;margin-left:2.3pt;margin-top:252.9pt;width:135.4pt;height:113.25pt;z-index:251663360;visibility:visible;mso-wrap-style:square;mso-width-percent:0;mso-height-percent:0;mso-wrap-distance-left:9pt;mso-wrap-distance-top:0;mso-wrap-distance-right:9pt;mso-wrap-distance-bottom:0;mso-position-horizontal:absolute;mso-position-horizontal-relative:text;mso-position-vertical:absolute;mso-position-vertical-relative:text;mso-width-percent:0;mso-height-percent:0;mso-width-relative:margin;mso-height-relative:margin;v-text-anchor:middle" o:gfxdata="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" fillcolor="white [3201]" strokecolor="#70ad47 [3209]" strokeweight="1pt">
+              <v:rect w14:anchorId="05F9ADE9" id="Rectangle 3" o:spid="_x0000_s1032" style="position:absolute;margin-left:2.3pt;margin-top:252.9pt;width:135.4pt;height:113.25pt;z-index:251663360;visibility:visible;mso-wrap-style:square;mso-width-percent:0;mso-height-percent:0;mso-wrap-distance-left:9pt;mso-wrap-distance-top:0;mso-wrap-distance-right:9pt;mso-wrap-distance-bottom:0;mso-position-horizontal:absolute;mso-position-horizontal-relative:text;mso-position-vertical:absolute;mso-position-vertical-relative:text;mso-width-percent:0;mso-height-percent:0;mso-width-relative:margin;mso-height-relative:margin;v-text-anchor:middle" o:gfxdata="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" fillcolor="white [3201]" strokecolor="#70ad47 [3209]" strokeweight="1pt">
                 <v:textbox>
                   <w:txbxContent>
                     <w:p>
@@ -2405,7 +2331,7 @@
         <mc:AlternateContent>
           <mc:Choice Requires="wps">
             <w:drawing>
-              <wp:anchor distT="0" distB="0" distL="114300" distR="114300" simplePos="0" relativeHeight="251659264" behindDoc="0" locked="0" layoutInCell="1" allowOverlap="1">
+              <wp:anchor distT="0" distB="0" distL="114300" distR="114300" simplePos="0" relativeHeight="251659264" behindDoc="0" locked="0" layoutInCell="1" allowOverlap="1" wp14:anchorId="26A4C5A6" wp14:editId="1A3F42D4">
                 <wp:simplePos x="0" y="0"/>
                 <wp:positionH relativeFrom="column">
                   <wp:posOffset>123092</wp:posOffset>
@@ -2625,7 +2551,7 @@
           </mc:Choice>
           <mc:Fallback>
             <w:pict>
-              <v:rect id="Rectangle 1" o:spid="_x0000_s1033" style="position:absolute;margin-left:9.7pt;margin-top:19.05pt;width:138.45pt;height:116.3pt;z-index:251659264;visibility:visible;mso-wrap-style:square;mso-width-percent:0;mso-height-percent:0;mso-wrap-distance-left:9pt;mso-wrap-distance-top:0;mso-wrap-distance-right:9pt;mso-wrap-distance-bottom:0;mso-position-horizontal:absolute;mso-position-horizontal-relative:text;mso-position-vertical:absolute;mso-position-vertical-relative:text;mso-width-percent:0;mso-height-percent:0;mso-width-relative:margin;mso-height-relative:margin;v-text-anchor:middle" o:gfxdata="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" fillcolor="white [3201]" strokecolor="#70ad47 [3209]" strokeweight="1pt">
+              <v:rect w14:anchorId="26A4C5A6" id="Rectangle 1" o:spid="_x0000_s1033" style="position:absolute;margin-left:9.7pt;margin-top:19.05pt;width:138.45pt;height:116.3pt;z-index:251659264;visibility:visible;mso-wrap-style:square;mso-width-percent:0;mso-height-percent:0;mso-wrap-distance-left:9pt;mso-wrap-distance-top:0;mso-wrap-distance-right:9pt;mso-wrap-distance-bottom:0;mso-position-horizontal:absolute;mso-position-horizontal-relative:text;mso-position-vertical:absolute;mso-position-vertical-relative:text;mso-width-percent:0;mso-height-percent:0;mso-width-relative:margin;mso-height-relative:margin;v-text-anchor:middle" o:gfxdata="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" fillcolor="white [3201]" strokecolor="#70ad47 [3209]" strokeweight="1pt">
                 <v:textbox>
                   <w:txbxContent>
                     <w:p>
@@ -3245,9 +3171,283 @@
       <w:pPr>
         <w:rPr>
           <w:rFonts w:ascii="Times" w:hAnsi="Times"/>
-          <w:lang w:val="en-US"/>
-        </w:rPr>
-      </w:pPr>
+          <w:b/>
+          <w:lang w:val="en-US"/>
+        </w:rPr>
+      </w:pPr>
+    </w:p>
+    <w:p>
+      <w:pPr>
+        <w:rPr>
+          <w:rFonts w:ascii="Times" w:hAnsi="Times"/>
+          <w:b/>
+          <w:lang w:val="en-US"/>
+        </w:rPr>
+      </w:pPr>
+    </w:p>
+    <w:p>
+      <w:pPr>
+        <w:rPr>
+          <w:rFonts w:ascii="Times" w:hAnsi="Times"/>
+          <w:b/>
+          <w:lang w:val="en-US"/>
+        </w:rPr>
+      </w:pPr>
+      <w:r>
+        <w:rPr>
+          <w:rFonts w:ascii="Times" w:hAnsi="Times"/>
+          <w:b/>
+          <w:lang w:val="en-US"/>
+        </w:rPr>
+        <w:lastRenderedPageBreak/>
+        <w:t>Observer Pattern:</w:t>
+      </w:r>
+    </w:p>
+    <w:p>
+      <w:pPr>
+        <w:rPr>
+          <w:rFonts w:ascii="Times" w:hAnsi="Times"/>
+          <w:lang w:val="en-US"/>
+        </w:rPr>
+      </w:pPr>
+      <w:r>
+        <w:rPr>
+          <w:rFonts w:ascii="Times" w:hAnsi="Times"/>
+          <w:lang w:val="en-US"/>
+        </w:rPr>
+        <w:t xml:space="preserve">The Observer defines a one to many </w:t>
+      </w:r>
+      <w:proofErr w:type="gramStart"/>
+      <w:r>
+        <w:rPr>
+          <w:rFonts w:ascii="Times" w:hAnsi="Times"/>
+          <w:lang w:val="en-US"/>
+        </w:rPr>
+        <w:t>relationship</w:t>
+      </w:r>
+      <w:proofErr w:type="gramEnd"/>
+      <w:r>
+        <w:rPr>
+          <w:rFonts w:ascii="Times" w:hAnsi="Times"/>
+          <w:lang w:val="en-US"/>
+        </w:rPr>
+        <w:t xml:space="preserve"> so that when one object changes state, the others are notified and updated automatically.</w:t>
+      </w:r>
+    </w:p>
+    <w:p>
+      <w:pPr>
+        <w:rPr>
+          <w:rFonts w:ascii="Times" w:hAnsi="Times"/>
+          <w:lang w:val="en-US"/>
+        </w:rPr>
+      </w:pPr>
+      <w:r>
+        <w:rPr>
+          <w:rFonts w:ascii="Times" w:hAnsi="Times"/>
+          <w:lang w:val="en-US"/>
+        </w:rPr>
+        <w:t>There are two type of observer model.</w:t>
+      </w:r>
+    </w:p>
+    <w:p>
+      <w:pPr>
+        <w:pStyle w:val="ListParagraph"/>
+        <w:numPr>
+          <w:ilvl w:val="0"/>
+          <w:numId w:val="1"/>
+        </w:numPr>
+        <w:rPr>
+          <w:rFonts w:ascii="Times" w:hAnsi="Times"/>
+          <w:lang w:val="en-US"/>
+        </w:rPr>
+      </w:pPr>
+      <w:r>
+        <w:rPr>
+          <w:rFonts w:ascii="Times" w:hAnsi="Times"/>
+          <w:lang w:val="en-US"/>
+        </w:rPr>
+        <w:t>Push Model</w:t>
+      </w:r>
+    </w:p>
+    <w:p>
+      <w:pPr>
+        <w:pStyle w:val="ListParagraph"/>
+        <w:numPr>
+          <w:ilvl w:val="0"/>
+          <w:numId w:val="1"/>
+        </w:numPr>
+        <w:rPr>
+          <w:rFonts w:ascii="Times" w:hAnsi="Times"/>
+          <w:lang w:val="en-US"/>
+        </w:rPr>
+      </w:pPr>
+      <w:r>
+        <w:rPr>
+          <w:rFonts w:ascii="Times" w:hAnsi="Times"/>
+          <w:lang w:val="en-US"/>
+        </w:rPr>
+        <w:t>Pull Model.</w:t>
+      </w:r>
+    </w:p>
+    <w:p>
+      <w:pPr>
+        <w:rPr>
+          <w:rFonts w:ascii="Times" w:hAnsi="Times"/>
+          <w:b/>
+          <w:lang w:val="en-US"/>
+        </w:rPr>
+      </w:pPr>
+    </w:p>
+    <w:p>
+      <w:pPr>
+        <w:rPr>
+          <w:rFonts w:ascii="Times" w:hAnsi="Times"/>
+          <w:b/>
+          <w:lang w:val="en-US"/>
+        </w:rPr>
+      </w:pPr>
+      <w:r>
+        <w:rPr>
+          <w:rFonts w:ascii="Times" w:hAnsi="Times"/>
+          <w:b/>
+          <w:lang w:val="en-US"/>
+        </w:rPr>
+        <w:t>How the observer Pattern works in Project:</w:t>
+      </w:r>
+    </w:p>
+    <w:p>
+      <w:pPr>
+        <w:rPr>
+          <w:rFonts w:ascii="Times" w:hAnsi="Times"/>
+          <w:lang w:val="en-US"/>
+        </w:rPr>
+      </w:pPr>
+    </w:p>
+    <w:p>
+      <w:pPr>
+        <w:rPr>
+          <w:rFonts w:ascii="Times" w:hAnsi="Times"/>
+          <w:lang w:val="en-US"/>
+        </w:rPr>
+      </w:pPr>
+      <w:r>
+        <w:rPr>
+          <w:noProof/>
+        </w:rPr>
+        <w:drawing>
+          <wp:inline distT="0" distB="0" distL="0" distR="0" wp14:anchorId="520372DE" wp14:editId="5BE1AADA">
+            <wp:extent cx="5270500" cy="3547745"/>
+            <wp:effectExtent l="0" t="0" r="6350" b="0"/>
+            <wp:docPr id="7" name="Picture 7"/>
+            <wp:cNvGraphicFramePr>
+              <a:graphicFrameLocks xmlns:a="http://schemas.openxmlformats.org/drawingml/2006/main" noChangeAspect="1"/>
+            </wp:cNvGraphicFramePr>
+            <a:graphic xmlns:a="http://schemas.openxmlformats.org/drawingml/2006/main">
+              <a:graphicData uri="http://schemas.openxmlformats.org/drawingml/2006/picture">
+                <pic:pic xmlns:pic="http://schemas.openxmlformats.org/drawingml/2006/picture">
+                  <pic:nvPicPr>
+                    <pic:cNvPr id="1" name=""/>
+                    <pic:cNvPicPr/>
+                  </pic:nvPicPr>
+                  <pic:blipFill>
+                    <a:blip r:embed="rId8"/>
+                    <a:stretch>
+                      <a:fillRect/>
+                    </a:stretch>
+                  </pic:blipFill>
+                  <pic:spPr>
+                    <a:xfrm>
+                      <a:off x="0" y="0"/>
+                      <a:ext cx="5270500" cy="3547745"/>
+                    </a:xfrm>
+                    <a:prstGeom prst="rect">
+                      <a:avLst/>
+                    </a:prstGeom>
+                  </pic:spPr>
+                </pic:pic>
+              </a:graphicData>
+            </a:graphic>
+          </wp:inline>
+        </w:drawing>
+      </w:r>
+    </w:p>
+    <w:p>
+      <w:pPr>
+        <w:rPr>
+          <w:rFonts w:ascii="Times" w:hAnsi="Times"/>
+          <w:lang w:val="en-US"/>
+        </w:rPr>
+      </w:pPr>
+    </w:p>
+    <w:p>
+      <w:pPr>
+        <w:rPr>
+          <w:rFonts w:ascii="Times" w:hAnsi="Times"/>
+          <w:lang w:val="en-US"/>
+        </w:rPr>
+      </w:pPr>
+    </w:p>
+    <w:p>
+      <w:pPr>
+        <w:pStyle w:val="ListParagraph"/>
+        <w:numPr>
+          <w:ilvl w:val="0"/>
+          <w:numId w:val="2"/>
+        </w:numPr>
+        <w:rPr>
+          <w:rFonts w:ascii="Times" w:hAnsi="Times"/>
+          <w:lang w:val="en-US"/>
+        </w:rPr>
+      </w:pPr>
+      <w:r>
+        <w:rPr>
+          <w:rFonts w:ascii="Times" w:hAnsi="Times"/>
+          <w:lang w:val="en-US"/>
+        </w:rPr>
+        <w:t>The User interacts with the view, if the user interacts with the any view component, then view informs the controller about the actions.</w:t>
+      </w:r>
+    </w:p>
+    <w:p>
+      <w:pPr>
+        <w:pStyle w:val="ListParagraph"/>
+        <w:numPr>
+          <w:ilvl w:val="0"/>
+          <w:numId w:val="2"/>
+        </w:numPr>
+        <w:rPr>
+          <w:rFonts w:ascii="Times" w:hAnsi="Times"/>
+          <w:lang w:val="en-US"/>
+        </w:rPr>
+      </w:pPr>
+      <w:r>
+        <w:rPr>
+          <w:rFonts w:ascii="Times" w:hAnsi="Times"/>
+          <w:lang w:val="en-US"/>
+        </w:rPr>
+        <w:t>It’s controller duty how the actions should be manipulated by calling the method in the Model.</w:t>
+      </w:r>
+    </w:p>
+    <w:p>
+      <w:pPr>
+        <w:pStyle w:val="ListParagraph"/>
+        <w:numPr>
+          <w:ilvl w:val="0"/>
+          <w:numId w:val="2"/>
+        </w:numPr>
+        <w:rPr>
+          <w:rFonts w:ascii="Times" w:hAnsi="Times"/>
+          <w:lang w:val="en-US"/>
+        </w:rPr>
+      </w:pPr>
+      <w:r>
+        <w:rPr>
+          <w:rFonts w:ascii="Times" w:hAnsi="Times"/>
+          <w:lang w:val="en-US"/>
+        </w:rPr>
+        <w:t>Model performs the actions based on the controller data. When something state has changed in the model then the model updates the state in the view.</w:t>
+      </w:r>
+      <w:bookmarkStart w:id="0" w:name="_GoBack"/>
+      <w:bookmarkEnd w:id="0"/>
     </w:p>
     <w:sectPr>
       <w:pgSz w:w="11900" w:h="16840"/>
@@ -3295,6 +3495,195 @@
     </w:p>
   </w:footnote>
 </w:footnotes>
+</file>
+
+<file path=word/numbering.xml><?xml version="1.0" encoding="utf-8"?>
+<w:numbering xmlns:wpc="http://schemas.microsoft.com/office/word/2010/wordprocessingCanvas" xmlns:cx="http://schemas.microsoft.com/office/drawing/2014/chartex" xmlns:cx1="http://schemas.microsoft.com/office/drawing/2015/9/8/chartex" xmlns:cx2="http://schemas.microsoft.com/office/drawing/2015/10/21/chartex" xmlns:cx3="http://schemas.microsoft.com/office/drawing/2016/5/9/chartex" xmlns:cx4="http://schemas.microsoft.com/office/drawing/2016/5/10/chartex" xmlns:cx5="http://schemas.microsoft.com/office/drawing/2016/5/11/chartex" xmlns:cx6="http://schemas.microsoft.com/office/drawing/2016/5/12/chartex" xmlns:cx7="http://schemas.microsoft.com/office/drawing/2016/5/13/chartex" xmlns:cx8="http://schemas.microsoft.com/office/drawing/2016/5/14/chartex" xmlns:mc="http://schemas.openxmlformats.org/markup-compatibility/2006" xmlns:aink="http://schemas.microsoft.com/office/drawing/2016/ink" xmlns:am3d="http://schemas.microsoft.com/office/drawing/2017/model3d" xmlns:o="urn:schemas-microsoft-com:office:office" xmlns:r="http://schemas.openxmlformats.org/officeDocument/2006/relationships" xmlns:m="http://schemas.openxmlformats.org/officeDocument/2006/math" xmlns:v="urn:schemas-microsoft-com:vml" xmlns:wp14="http://schemas.microsoft.com/office/word/2010/wordprocessingDrawing" xmlns:wp="http://schemas.openxmlformats.org/drawingml/2006/wordprocessingDrawing" xmlns:w10="urn:schemas-microsoft-com:office:word" xmlns:w="http://schemas.openxmlformats.org/wordprocessingml/2006/main" xmlns:w14="http://schemas.microsoft.com/office/word/2010/wordml" xmlns:w15="http://schemas.microsoft.com/office/word/2012/wordml" xmlns:w16cid="http://schemas.microsoft.com/office/word/2016/wordml/cid" xmlns:w16se="http://schemas.microsoft.com/office/word/2015/wordml/symex" xmlns:wpg="http://schemas.microsoft.com/office/word/2010/wordprocessingGroup" xmlns:wpi="http://schemas.microsoft.com/office/word/2010/wordprocessingInk" xmlns:wne="http://schemas.microsoft.com/office/word/2006/wordml" xmlns:wps="http://schemas.microsoft.com/office/word/2010/wordprocessingShape" mc:Ignorable="w14 w15 w16se w16cid wp14">
+  <w:abstractNum w:abstractNumId="0" w15:restartNumberingAfterBreak="0">
+    <w:nsid w:val="3D0062C5"/>
+    <w:multiLevelType w:val="hybridMultilevel"/>
+    <w:tmpl w:val="DE3ADBAE"/>
+    <w:lvl w:ilvl="0" w:tplc="4009000F">
+      <w:start w:val="1"/>
+      <w:numFmt w:val="decimal"/>
+      <w:lvlText w:val="%1."/>
+      <w:lvlJc w:val="left"/>
+      <w:pPr>
+        <w:ind w:left="720" w:hanging="360"/>
+      </w:pPr>
+      <w:rPr>
+        <w:rFonts w:hint="default"/>
+      </w:rPr>
+    </w:lvl>
+    <w:lvl w:ilvl="1" w:tplc="40090019" w:tentative="1">
+      <w:start w:val="1"/>
+      <w:numFmt w:val="lowerLetter"/>
+      <w:lvlText w:val="%2."/>
+      <w:lvlJc w:val="left"/>
+      <w:pPr>
+        <w:ind w:left="1440" w:hanging="360"/>
+      </w:pPr>
+    </w:lvl>
+    <w:lvl w:ilvl="2" w:tplc="4009001B" w:tentative="1">
+      <w:start w:val="1"/>
+      <w:numFmt w:val="lowerRoman"/>
+      <w:lvlText w:val="%3."/>
+      <w:lvlJc w:val="right"/>
+      <w:pPr>
+        <w:ind w:left="2160" w:hanging="180"/>
+      </w:pPr>
+    </w:lvl>
+    <w:lvl w:ilvl="3" w:tplc="4009000F" w:tentative="1">
+      <w:start w:val="1"/>
+      <w:numFmt w:val="decimal"/>
+      <w:lvlText w:val="%4."/>
+      <w:lvlJc w:val="left"/>
+      <w:pPr>
+        <w:ind w:left="2880" w:hanging="360"/>
+      </w:pPr>
+    </w:lvl>
+    <w:lvl w:ilvl="4" w:tplc="40090019" w:tentative="1">
+      <w:start w:val="1"/>
+      <w:numFmt w:val="lowerLetter"/>
+      <w:lvlText w:val="%5."/>
+      <w:lvlJc w:val="left"/>
+      <w:pPr>
+        <w:ind w:left="3600" w:hanging="360"/>
+      </w:pPr>
+    </w:lvl>
+    <w:lvl w:ilvl="5" w:tplc="4009001B" w:tentative="1">
+      <w:start w:val="1"/>
+      <w:numFmt w:val="lowerRoman"/>
+      <w:lvlText w:val="%6."/>
+      <w:lvlJc w:val="right"/>
+      <w:pPr>
+        <w:ind w:left="4320" w:hanging="180"/>
+      </w:pPr>
+    </w:lvl>
+    <w:lvl w:ilvl="6" w:tplc="4009000F" w:tentative="1">
+      <w:start w:val="1"/>
+      <w:numFmt w:val="decimal"/>
+      <w:lvlText w:val="%7."/>
+      <w:lvlJc w:val="left"/>
+      <w:pPr>
+        <w:ind w:left="5040" w:hanging="360"/>
+      </w:pPr>
+    </w:lvl>
+    <w:lvl w:ilvl="7" w:tplc="40090019" w:tentative="1">
+      <w:start w:val="1"/>
+      <w:numFmt w:val="lowerLetter"/>
+      <w:lvlText w:val="%8."/>
+      <w:lvlJc w:val="left"/>
+      <w:pPr>
+        <w:ind w:left="5760" w:hanging="360"/>
+      </w:pPr>
+    </w:lvl>
+    <w:lvl w:ilvl="8" w:tplc="4009001B" w:tentative="1">
+      <w:start w:val="1"/>
+      <w:numFmt w:val="lowerRoman"/>
+      <w:lvlText w:val="%9."/>
+      <w:lvlJc w:val="right"/>
+      <w:pPr>
+        <w:ind w:left="6480" w:hanging="180"/>
+      </w:pPr>
+    </w:lvl>
+  </w:abstractNum>
+  <w:abstractNum w:abstractNumId="1" w15:restartNumberingAfterBreak="0">
+    <w:nsid w:val="69D31223"/>
+    <w:multiLevelType w:val="hybridMultilevel"/>
+    <w:tmpl w:val="A32E9642"/>
+    <w:lvl w:ilvl="0" w:tplc="4009000F">
+      <w:start w:val="1"/>
+      <w:numFmt w:val="decimal"/>
+      <w:lvlText w:val="%1."/>
+      <w:lvlJc w:val="left"/>
+      <w:pPr>
+        <w:ind w:left="720" w:hanging="360"/>
+      </w:pPr>
+      <w:rPr>
+        <w:rFonts w:hint="default"/>
+      </w:rPr>
+    </w:lvl>
+    <w:lvl w:ilvl="1" w:tplc="40090019" w:tentative="1">
+      <w:start w:val="1"/>
+      <w:numFmt w:val="lowerLetter"/>
+      <w:lvlText w:val="%2."/>
+      <w:lvlJc w:val="left"/>
+      <w:pPr>
+        <w:ind w:left="1440" w:hanging="360"/>
+      </w:pPr>
+    </w:lvl>
+    <w:lvl w:ilvl="2" w:tplc="4009001B" w:tentative="1">
+      <w:start w:val="1"/>
+      <w:numFmt w:val="lowerRoman"/>
+      <w:lvlText w:val="%3."/>
+      <w:lvlJc w:val="right"/>
+      <w:pPr>
+        <w:ind w:left="2160" w:hanging="180"/>
+      </w:pPr>
+    </w:lvl>
+    <w:lvl w:ilvl="3" w:tplc="4009000F" w:tentative="1">
+      <w:start w:val="1"/>
+      <w:numFmt w:val="decimal"/>
+      <w:lvlText w:val="%4."/>
+      <w:lvlJc w:val="left"/>
+      <w:pPr>
+        <w:ind w:left="2880" w:hanging="360"/>
+      </w:pPr>
+    </w:lvl>
+    <w:lvl w:ilvl="4" w:tplc="40090019" w:tentative="1">
+      <w:start w:val="1"/>
+      <w:numFmt w:val="lowerLetter"/>
+      <w:lvlText w:val="%5."/>
+      <w:lvlJc w:val="left"/>
+      <w:pPr>
+        <w:ind w:left="3600" w:hanging="360"/>
+      </w:pPr>
+    </w:lvl>
+    <w:lvl w:ilvl="5" w:tplc="4009001B" w:tentative="1">
+      <w:start w:val="1"/>
+      <w:numFmt w:val="lowerRoman"/>
+      <w:lvlText w:val="%6."/>
+      <w:lvlJc w:val="right"/>
+      <w:pPr>
+        <w:ind w:left="4320" w:hanging="180"/>
+      </w:pPr>
+    </w:lvl>
+    <w:lvl w:ilvl="6" w:tplc="4009000F" w:tentative="1">
+      <w:start w:val="1"/>
+      <w:numFmt w:val="decimal"/>
+      <w:lvlText w:val="%7."/>
+      <w:lvlJc w:val="left"/>
+      <w:pPr>
+        <w:ind w:left="5040" w:hanging="360"/>
+      </w:pPr>
+    </w:lvl>
+    <w:lvl w:ilvl="7" w:tplc="40090019" w:tentative="1">
+      <w:start w:val="1"/>
+      <w:numFmt w:val="lowerLetter"/>
+      <w:lvlText w:val="%8."/>
+      <w:lvlJc w:val="left"/>
+      <w:pPr>
+        <w:ind w:left="5760" w:hanging="360"/>
+      </w:pPr>
+    </w:lvl>
+    <w:lvl w:ilvl="8" w:tplc="4009001B" w:tentative="1">
+      <w:start w:val="1"/>
+      <w:numFmt w:val="lowerRoman"/>
+      <w:lvlText w:val="%9."/>
+      <w:lvlJc w:val="right"/>
+      <w:pPr>
+        <w:ind w:left="6480" w:hanging="180"/>
+      </w:pPr>
+    </w:lvl>
+  </w:abstractNum>
+  <w:num w:numId="1">
+    <w:abstractNumId w:val="0"/>
+  </w:num>
+  <w:num w:numId="2">
+    <w:abstractNumId w:val="1"/>
+  </w:num>
+</w:numbering>
 </file>
 
 <file path=word/styles.xml><?xml version="1.0" encoding="utf-8"?>
@@ -3689,13 +4078,13 @@
     <w:name w:val="Normal"/>
     <w:qFormat/>
   </w:style>
-  <w:style w:type="character" w:default="1" w:styleId="Policepardfaut">
+  <w:style w:type="character" w:default="1" w:styleId="DefaultParagraphFont">
     <w:name w:val="Default Paragraph Font"/>
     <w:uiPriority w:val="1"/>
     <w:semiHidden/>
     <w:unhideWhenUsed/>
   </w:style>
-  <w:style w:type="table" w:default="1" w:styleId="TableauNormal">
+  <w:style w:type="table" w:default="1" w:styleId="TableNormal">
     <w:name w:val="Normal Table"/>
     <w:uiPriority w:val="99"/>
     <w:semiHidden/>
@@ -3710,16 +4099,16 @@
       </w:tblCellMar>
     </w:tblPr>
   </w:style>
-  <w:style w:type="numbering" w:default="1" w:styleId="Aucuneliste">
+  <w:style w:type="numbering" w:default="1" w:styleId="NoList">
     <w:name w:val="No List"/>
     <w:uiPriority w:val="99"/>
     <w:semiHidden/>
     <w:unhideWhenUsed/>
   </w:style>
-  <w:style w:type="paragraph" w:styleId="En-tte">
+  <w:style w:type="paragraph" w:styleId="Header">
     <w:name w:val="header"/>
     <w:basedOn w:val="Normal"/>
-    <w:link w:val="En-tteCar"/>
+    <w:link w:val="HeaderChar"/>
     <w:uiPriority w:val="99"/>
     <w:unhideWhenUsed/>
     <w:rsid w:val="00A03AC9"/>
@@ -3730,17 +4119,17 @@
       </w:tabs>
     </w:pPr>
   </w:style>
-  <w:style w:type="character" w:customStyle="1" w:styleId="En-tteCar">
-    <w:name w:val="En-tête Car"/>
-    <w:basedOn w:val="Policepardfaut"/>
-    <w:link w:val="En-tte"/>
+  <w:style w:type="character" w:customStyle="1" w:styleId="HeaderChar">
+    <w:name w:val="Header Char"/>
+    <w:basedOn w:val="DefaultParagraphFont"/>
+    <w:link w:val="Header"/>
     <w:uiPriority w:val="99"/>
     <w:rsid w:val="00A03AC9"/>
   </w:style>
-  <w:style w:type="paragraph" w:styleId="Pieddepage">
+  <w:style w:type="paragraph" w:styleId="Footer">
     <w:name w:val="footer"/>
     <w:basedOn w:val="Normal"/>
-    <w:link w:val="PieddepageCar"/>
+    <w:link w:val="FooterChar"/>
     <w:uiPriority w:val="99"/>
     <w:unhideWhenUsed/>
     <w:rsid w:val="00A03AC9"/>
@@ -3751,12 +4140,50 @@
       </w:tabs>
     </w:pPr>
   </w:style>
-  <w:style w:type="character" w:customStyle="1" w:styleId="PieddepageCar">
-    <w:name w:val="Pied de page Car"/>
-    <w:basedOn w:val="Policepardfaut"/>
-    <w:link w:val="Pieddepage"/>
+  <w:style w:type="character" w:customStyle="1" w:styleId="FooterChar">
+    <w:name w:val="Footer Char"/>
+    <w:basedOn w:val="DefaultParagraphFont"/>
+    <w:link w:val="Footer"/>
     <w:uiPriority w:val="99"/>
     <w:rsid w:val="00A03AC9"/>
+  </w:style>
+  <w:style w:type="paragraph" w:styleId="ListParagraph">
+    <w:name w:val="List Paragraph"/>
+    <w:basedOn w:val="Normal"/>
+    <w:uiPriority w:val="34"/>
+    <w:qFormat/>
+    <w:rsid w:val="005703D2"/>
+    <w:pPr>
+      <w:ind w:left="720"/>
+      <w:contextualSpacing/>
+    </w:pPr>
+  </w:style>
+  <w:style w:type="paragraph" w:styleId="BalloonText">
+    <w:name w:val="Balloon Text"/>
+    <w:basedOn w:val="Normal"/>
+    <w:link w:val="BalloonTextChar"/>
+    <w:uiPriority w:val="99"/>
+    <w:semiHidden/>
+    <w:unhideWhenUsed/>
+    <w:rsid w:val="00AA61D3"/>
+    <w:rPr>
+      <w:rFonts w:ascii="Segoe UI" w:hAnsi="Segoe UI" w:cs="Segoe UI"/>
+      <w:sz w:val="18"/>
+      <w:szCs w:val="18"/>
+    </w:rPr>
+  </w:style>
+  <w:style w:type="character" w:customStyle="1" w:styleId="BalloonTextChar">
+    <w:name w:val="Balloon Text Char"/>
+    <w:basedOn w:val="DefaultParagraphFont"/>
+    <w:link w:val="BalloonText"/>
+    <w:uiPriority w:val="99"/>
+    <w:semiHidden/>
+    <w:rsid w:val="00AA61D3"/>
+    <w:rPr>
+      <w:rFonts w:ascii="Segoe UI" w:hAnsi="Segoe UI" w:cs="Segoe UI"/>
+      <w:sz w:val="18"/>
+      <w:szCs w:val="18"/>
+    </w:rPr>
   </w:style>
 </w:styles>
 </file>
@@ -4027,7 +4454,7 @@
 </file>
 
 <file path=customXml/itemProps1.xml><?xml version="1.0" encoding="utf-8"?>
-<ds:datastoreItem xmlns:ds="http://schemas.openxmlformats.org/officeDocument/2006/customXml" ds:itemID="{B8B1C2EE-8444-EE4B-9F2A-4895C2BACC35}">
+<ds:datastoreItem xmlns:ds="http://schemas.openxmlformats.org/officeDocument/2006/customXml" ds:itemID="{C7878BDA-861D-4582-8A53-42AE95863FEE}">
   <ds:schemaRefs>
     <ds:schemaRef ds:uri="http://schemas.openxmlformats.org/officeDocument/2006/bibliography"/>
   </ds:schemaRefs>

</xml_diff>